<commit_message>
Fix to title in metadata.
</commit_message>
<xml_diff>
--- a/release/gff/gff_gurage/source/GurageTyping-English.docx
+++ b/release/gff/gff_gurage/source/GurageTyping-English.docx
@@ -403,8 +403,6 @@
       <w:r>
         <w:t>’</w:t>
       </w:r>
-      <w:bookmarkStart w:id="0" w:name="_GoBack"/>
-      <w:bookmarkEnd w:id="0"/>
       <w:r>
         <w:t xml:space="preserve"> you can do so by typing an extra vowel after a ‘u’:</w:t>
       </w:r>
@@ -982,10 +980,6 @@
         <w:pStyle w:val="Heading1"/>
       </w:pPr>
       <w:r>
-        <w:lastRenderedPageBreak/>
-        <w:br/>
-      </w:r>
-      <w:r>
         <w:br w:type="page"/>
       </w:r>
       <w:r>
@@ -1000,7 +994,7 @@
     <w:tbl>
       <w:tblPr>
         <w:tblW w:w="9360" w:type="dxa"/>
-        <w:tblInd w:w="-86" w:type="dxa"/>
+        <w:tblInd w:w="-720" w:type="dxa"/>
         <w:tblBorders>
           <w:top w:val="single" w:sz="4" w:space="0" w:color="auto"/>
           <w:left w:val="single" w:sz="4" w:space="0" w:color="auto"/>
@@ -9357,6 +9351,8 @@
                 <w:rFonts w:ascii="Zebidar" w:hAnsi="Zebidar"/>
               </w:rPr>
             </w:pPr>
+            <w:bookmarkStart w:id="0" w:name="_GoBack"/>
+            <w:bookmarkEnd w:id="0"/>
             <w:r>
               <w:rPr>
                 <w:rFonts w:ascii="Zebidar" w:hAnsi="Zebidar" w:cs="Abyssinica SIL test"/>

</xml_diff>

<commit_message>
Start of Unicode 14 updates.
</commit_message>
<xml_diff>
--- a/release/gff/gff_gurage/source/GurageTyping-English.docx
+++ b/release/gff/gff_gurage/source/GurageTyping-English.docx
@@ -338,7 +338,7 @@
         <w:rPr>
           <w:rFonts w:ascii="Gurage Zebidar" w:hAnsi="Gurage Zebidar" w:cs="Zebidar"/>
         </w:rPr>
-        <w:t></w:t>
+        <w:t>𞟨</w:t>
       </w:r>
       <w:r>
         <w:t>’</w:t>
@@ -1707,7 +1707,7 @@
               <w:rPr>
                 <w:rFonts w:ascii="Gurage Zebidar" w:hAnsi="Gurage Zebidar" w:cs="Zebidar"/>
               </w:rPr>
-              <w:t></w:t>
+              <w:t>𞟨</w:t>
             </w:r>
             <w:r>
               <w:rPr>
@@ -1746,7 +1746,7 @@
               <w:rPr>
                 <w:rFonts w:ascii="Gurage Zebidar" w:hAnsi="Gurage Zebidar" w:cs="Zebidar"/>
               </w:rPr>
-              <w:t></w:t>
+              <w:t>𞟩</w:t>
             </w:r>
             <w:r>
               <w:rPr>
@@ -1817,7 +1817,7 @@
               <w:rPr>
                 <w:rFonts w:ascii="Gurage Zebidar" w:hAnsi="Gurage Zebidar" w:cs="Zebidar"/>
               </w:rPr>
-              <w:t></w:t>
+              <w:t>𞟪</w:t>
             </w:r>
             <w:r>
               <w:rPr>
@@ -1854,7 +1854,7 @@
               <w:rPr>
                 <w:rFonts w:ascii="Gurage Zebidar" w:hAnsi="Gurage Zebidar" w:cs="Zebidar"/>
               </w:rPr>
-              <w:t></w:t>
+              <w:t>𞟫</w:t>
             </w:r>
             <w:r>
               <w:rPr>
@@ -1917,7 +1917,7 @@
               <w:rPr>
                 <w:rFonts w:ascii="Gurage Zebidar" w:hAnsi="Gurage Zebidar" w:cs="ES 781"/>
               </w:rPr>
-              <w:t>ⷐ</w:t>
+              <w:t>𞟠</w:t>
             </w:r>
           </w:p>
           <w:p>
@@ -1955,7 +1955,7 @@
               <w:rPr>
                 <w:rFonts w:ascii="Gurage Zebidar" w:hAnsi="Gurage Zebidar" w:cs="ES 781"/>
               </w:rPr>
-              <w:t>ⷑ</w:t>
+              <w:t>𞟡</w:t>
             </w:r>
           </w:p>
           <w:p>
@@ -1993,7 +1993,7 @@
               <w:rPr>
                 <w:rFonts w:ascii="Gurage Zebidar" w:hAnsi="Gurage Zebidar" w:cs="ES 781"/>
               </w:rPr>
-              <w:t>ⷒ</w:t>
+              <w:t>𞟢</w:t>
             </w:r>
           </w:p>
           <w:p>
@@ -2031,7 +2031,7 @@
               <w:rPr>
                 <w:rFonts w:ascii="Gurage Zebidar" w:hAnsi="Gurage Zebidar" w:cs="Fixedsys Excelsior 2.00"/>
               </w:rPr>
-              <w:t>ⷓ</w:t>
+              <w:t>𞟣</w:t>
             </w:r>
           </w:p>
           <w:p>
@@ -2045,7 +2045,10 @@
               <w:t>h</w:t>
             </w:r>
             <w:r>
-              <w:t>ye</w:t>
+              <w:t>y</w:t>
+            </w:r>
+            <w:r>
+              <w:t>a</w:t>
             </w:r>
           </w:p>
         </w:tc>
@@ -2069,7 +2072,7 @@
               <w:rPr>
                 <w:rFonts w:ascii="Gurage Zebidar" w:hAnsi="Gurage Zebidar" w:cs="ES 781"/>
               </w:rPr>
-              <w:t>ⷔ</w:t>
+              <w:t>𞟤</w:t>
             </w:r>
           </w:p>
           <w:p>
@@ -2107,7 +2110,7 @@
               <w:rPr>
                 <w:rFonts w:ascii="Gurage Zebidar" w:hAnsi="Gurage Zebidar" w:cs="Fixedsys Excelsior 2.00"/>
               </w:rPr>
-              <w:t>ⷕ</w:t>
+              <w:t>𞟥</w:t>
             </w:r>
           </w:p>
           <w:p>
@@ -2148,7 +2151,7 @@
               <w:rPr>
                 <w:rFonts w:ascii="Gurage Zebidar" w:hAnsi="Gurage Zebidar" w:cs="Fixedsys Excelsior 2.00"/>
               </w:rPr>
-              <w:t>ⷖ</w:t>
+              <w:t>𞟦</w:t>
             </w:r>
           </w:p>
           <w:p>
@@ -2954,7 +2957,7 @@
               <w:rPr>
                 <w:rFonts w:ascii="Gurage Zebidar" w:hAnsi="Gurage Zebidar" w:cs="ES 781"/>
               </w:rPr>
-              <w:t>ᎁ</w:t>
+              <w:t>𞟭</w:t>
             </w:r>
           </w:p>
           <w:p>
@@ -3020,7 +3023,7 @@
               <w:rPr>
                 <w:rFonts w:ascii="Gurage Zebidar" w:hAnsi="Gurage Zebidar" w:cs="ES 781"/>
               </w:rPr>
-              <w:t>ᎂ</w:t>
+              <w:t>𞟮</w:t>
             </w:r>
           </w:p>
           <w:p>
@@ -4471,7 +4474,7 @@
               <w:rPr>
                 <w:rFonts w:ascii="Gurage Zebidar" w:hAnsi="Gurage Zebidar" w:cs="Abyssinica SIL test"/>
               </w:rPr>
-              <w:t>ቊ</w:t>
+              <w:t>𞟰</w:t>
             </w:r>
             <w:r>
               <w:rPr>
@@ -4537,7 +4540,7 @@
               <w:rPr>
                 <w:rFonts w:ascii="Gurage Zebidar" w:hAnsi="Gurage Zebidar" w:cs="Abyssinica SIL test"/>
               </w:rPr>
-              <w:t>ቌ</w:t>
+              <w:t>𞟱</w:t>
             </w:r>
             <w:r>
               <w:rPr>
@@ -4565,7 +4568,7 @@
               <w:rPr>
                 <w:rFonts w:ascii="Gurage Zebidar" w:hAnsi="Gurage Zebidar" w:cs="Abyssinica SIL test"/>
               </w:rPr>
-              <w:t>ቍ</w:t>
+              <w:t>𞟲</w:t>
             </w:r>
             <w:r>
               <w:rPr>
@@ -5267,7 +5270,7 @@
               <w:rPr>
                 <w:rFonts w:ascii="Gurage Zebidar" w:hAnsi="Gurage Zebidar" w:cs="ES 781"/>
               </w:rPr>
-              <w:t>ᎅ</w:t>
+              <w:t>𞟳</w:t>
             </w:r>
           </w:p>
           <w:p>
@@ -5339,7 +5342,7 @@
               <w:rPr>
                 <w:rFonts w:ascii="Gurage Zebidar" w:hAnsi="Gurage Zebidar" w:cs="ES 781"/>
               </w:rPr>
-              <w:t>ᎆ</w:t>
+              <w:t>𞟴</w:t>
             </w:r>
           </w:p>
           <w:p>
@@ -7610,7 +7613,7 @@
               <w:rPr>
                 <w:rFonts w:ascii="Gurage Zebidar" w:hAnsi="Gurage Zebidar" w:cs="Abyssinica SIL test"/>
               </w:rPr>
-              <w:t>ኲ</w:t>
+              <w:t>𞟵</w:t>
             </w:r>
             <w:r>
               <w:rPr>
@@ -7687,7 +7690,7 @@
               <w:rPr>
                 <w:rFonts w:ascii="Gurage Zebidar" w:hAnsi="Gurage Zebidar" w:cs="Abyssinica SIL test"/>
               </w:rPr>
-              <w:t>ኴ</w:t>
+              <w:t>𞟶</w:t>
             </w:r>
             <w:r>
               <w:rPr>
@@ -7718,7 +7721,7 @@
               <w:rPr>
                 <w:rFonts w:ascii="Gurage Zebidar" w:hAnsi="Gurage Zebidar" w:cs="Abyssinica SIL test"/>
               </w:rPr>
-              <w:t>ኵ</w:t>
+              <w:t>𞟷</w:t>
             </w:r>
             <w:r>
               <w:rPr>
@@ -11068,7 +11071,7 @@
               <w:rPr>
                 <w:rFonts w:ascii="Gurage Zebidar" w:hAnsi="Gurage Zebidar" w:cs="Abyssinica SIL test"/>
               </w:rPr>
-              <w:t>ጒ</w:t>
+              <w:t>𞟸</w:t>
             </w:r>
             <w:r>
               <w:rPr>
@@ -11140,7 +11143,7 @@
               <w:rPr>
                 <w:rFonts w:ascii="Gurage Zebidar" w:hAnsi="Gurage Zebidar" w:cs="Abyssinica SIL test"/>
               </w:rPr>
-              <w:t>ጔ</w:t>
+              <w:t>𞟹</w:t>
             </w:r>
             <w:r>
               <w:rPr>
@@ -11174,7 +11177,7 @@
               <w:rPr>
                 <w:rFonts w:ascii="Gurage Zebidar" w:hAnsi="Gurage Zebidar" w:cs="Abyssinica SIL test"/>
               </w:rPr>
-              <w:t>ጕ</w:t>
+              <w:t>𞟺</w:t>
             </w:r>
             <w:r>
               <w:rPr>
@@ -12612,7 +12615,7 @@
               <w:rPr>
                 <w:rFonts w:ascii="Gurage Zebidar" w:hAnsi="Gurage Zebidar" w:cs="ES 781"/>
               </w:rPr>
-              <w:t>ᎉ</w:t>
+              <w:t>𞟻</w:t>
             </w:r>
           </w:p>
           <w:p>
@@ -12681,16 +12684,12 @@
                 <w:rFonts w:ascii="Gurage Zebidar" w:hAnsi="Gurage Zebidar" w:cs="Fixedsys Excelsior 2.00"/>
               </w:rPr>
             </w:pPr>
-            <w:bookmarkStart w:id="0" w:name="OLE_LINK1"/>
-            <w:bookmarkStart w:id="1" w:name="OLE_LINK2"/>
             <w:r>
               <w:rPr>
                 <w:rFonts w:ascii="Gurage Zebidar" w:hAnsi="Gurage Zebidar" w:cs="Fixedsys Excelsior 2.00"/>
               </w:rPr>
-              <w:t>ᎊ</w:t>
-            </w:r>
-            <w:bookmarkEnd w:id="0"/>
-            <w:bookmarkEnd w:id="1"/>
+              <w:t>𞟼</w:t>
+            </w:r>
           </w:p>
           <w:p>
             <w:pPr>
@@ -13062,7 +13061,7 @@
               <w:rPr>
                 <w:rFonts w:ascii="Gurage Zebidar" w:hAnsi="Gurage Zebidar" w:cs="ES 781"/>
               </w:rPr>
-              <w:t>ᎍ</w:t>
+              <w:t>𞟽</w:t>
             </w:r>
           </w:p>
           <w:p>
@@ -13137,7 +13136,7 @@
               <w:rPr>
                 <w:rFonts w:ascii="Gurage Zebidar" w:hAnsi="Gurage Zebidar" w:cs="Fixedsys Excelsior 2.00"/>
               </w:rPr>
-              <w:t>ᎎ</w:t>
+              <w:t>𞟾</w:t>
             </w:r>
           </w:p>
           <w:p>

</xml_diff>

<commit_message>
Documentation update for Abyssinica SIL (Connected)
</commit_message>
<xml_diff>
--- a/release/gff/gff_gurage/source/GurageTyping-English.docx
+++ b/release/gff/gff_gurage/source/GurageTyping-English.docx
@@ -144,23 +144,7 @@
         <w:t>Gurage</w:t>
       </w:r>
       <w:r>
-        <w:t xml:space="preserve"> has more sounds than </w:t>
-      </w:r>
-      <w:proofErr w:type="gramStart"/>
-      <w:r>
-        <w:t>English</w:t>
-      </w:r>
-      <w:proofErr w:type="gramEnd"/>
-      <w:r>
-        <w:t xml:space="preserve"> we sometimes have to adjust this rule. For </w:t>
-      </w:r>
-      <w:proofErr w:type="gramStart"/>
-      <w:r>
-        <w:t>example</w:t>
-      </w:r>
-      <w:proofErr w:type="gramEnd"/>
-      <w:r>
-        <w:t xml:space="preserve"> English does not have ‘</w:t>
+        <w:t xml:space="preserve"> has more sounds than English we sometimes have to adjust this rule. For example English does not have ‘</w:t>
       </w:r>
       <w:r>
         <w:rPr>
@@ -232,12 +216,10 @@
         <w:t>Notice that we needed both “</w:t>
       </w:r>
       <w:proofErr w:type="spellStart"/>
-      <w:proofErr w:type="gramStart"/>
       <w:r>
         <w:t>ie</w:t>
       </w:r>
       <w:proofErr w:type="spellEnd"/>
-      <w:proofErr w:type="gramEnd"/>
       <w:r>
         <w:t>” together to make the 5</w:t>
       </w:r>
@@ -7340,12 +7322,10 @@
               <w:br/>
             </w:r>
             <w:proofErr w:type="spellStart"/>
-            <w:proofErr w:type="gramStart"/>
             <w:r>
               <w:t>ie</w:t>
             </w:r>
             <w:proofErr w:type="spellEnd"/>
-            <w:proofErr w:type="gramEnd"/>
           </w:p>
         </w:tc>
         <w:tc>
@@ -15216,24 +15196,194 @@
     </w:tbl>
     <w:p/>
     <w:p>
+      <w:r>
+        <w:t xml:space="preserve">Numeral composition will continue as 0s are entered up to </w:t>
+      </w:r>
+      <w:r>
+        <w:rPr>
+          <w:rFonts w:ascii="Abyssinica SIL" w:hAnsi="Abyssinica SIL" w:cs="Abyssinica SIL"/>
+        </w:rPr>
+        <w:t>፼፼</w:t>
+      </w:r>
+      <w:r>
+        <w:t xml:space="preserve"> (100,000,000).</w:t>
+      </w:r>
+    </w:p>
+    <w:p/>
+    <w:p>
+      <w:pPr>
+        <w:jc w:val="both"/>
+      </w:pPr>
+      <w:r>
+        <w:t>The “connected” style of Ethiopic numerals can be created by changing the font from “</w:t>
+      </w:r>
+      <w:proofErr w:type="spellStart"/>
+      <w:r>
+        <w:t>Abyssinica</w:t>
+      </w:r>
+      <w:proofErr w:type="spellEnd"/>
+      <w:r>
+        <w:t xml:space="preserve"> SIL” to “</w:t>
+      </w:r>
+      <w:proofErr w:type="spellStart"/>
+      <w:r>
+        <w:t>Abyssinica</w:t>
+      </w:r>
+      <w:proofErr w:type="spellEnd"/>
+      <w:r>
+        <w:t xml:space="preserve"> SIL (Connected)” as seen in the following table:</w:t>
+      </w:r>
+    </w:p>
+    <w:p>
+      <w:pPr>
+        <w:jc w:val="both"/>
+      </w:pPr>
+    </w:p>
+    <w:tbl>
+      <w:tblPr>
+        <w:tblStyle w:val="TableGrid"/>
+        <w:tblW w:w="0" w:type="auto"/>
+        <w:tblLook w:val="04A0" w:firstRow="1" w:lastRow="0" w:firstColumn="1" w:lastColumn="0" w:noHBand="0" w:noVBand="1"/>
+      </w:tblPr>
+      <w:tblGrid>
+        <w:gridCol w:w="2425"/>
+        <w:gridCol w:w="4410"/>
+      </w:tblGrid>
+      <w:tr>
+        <w:tc>
+          <w:tcPr>
+            <w:tcW w:w="2425" w:type="dxa"/>
+          </w:tcPr>
+          <w:p>
+            <w:pPr>
+              <w:jc w:val="center"/>
+              <w:rPr>
+                <w:b/>
+                <w:bCs/>
+                <w:sz w:val="28"/>
+                <w:szCs w:val="28"/>
+              </w:rPr>
+            </w:pPr>
+            <w:proofErr w:type="spellStart"/>
+            <w:r>
+              <w:rPr>
+                <w:b/>
+                <w:bCs/>
+                <w:sz w:val="28"/>
+                <w:szCs w:val="28"/>
+              </w:rPr>
+              <w:t>Abyssinica</w:t>
+            </w:r>
+            <w:proofErr w:type="spellEnd"/>
+            <w:r>
+              <w:rPr>
+                <w:b/>
+                <w:bCs/>
+                <w:sz w:val="28"/>
+                <w:szCs w:val="28"/>
+              </w:rPr>
+              <w:t xml:space="preserve"> SIL</w:t>
+            </w:r>
+          </w:p>
+        </w:tc>
+        <w:tc>
+          <w:tcPr>
+            <w:tcW w:w="4410" w:type="dxa"/>
+          </w:tcPr>
+          <w:p>
+            <w:pPr>
+              <w:jc w:val="center"/>
+              <w:rPr>
+                <w:b/>
+                <w:bCs/>
+                <w:sz w:val="28"/>
+                <w:szCs w:val="28"/>
+              </w:rPr>
+            </w:pPr>
+            <w:proofErr w:type="spellStart"/>
+            <w:r>
+              <w:rPr>
+                <w:b/>
+                <w:bCs/>
+                <w:sz w:val="28"/>
+                <w:szCs w:val="28"/>
+              </w:rPr>
+              <w:t>Abyssinica</w:t>
+            </w:r>
+            <w:proofErr w:type="spellEnd"/>
+            <w:r>
+              <w:rPr>
+                <w:b/>
+                <w:bCs/>
+                <w:sz w:val="28"/>
+                <w:szCs w:val="28"/>
+              </w:rPr>
+              <w:t xml:space="preserve"> SIL (Connected)</w:t>
+            </w:r>
+          </w:p>
+        </w:tc>
+      </w:tr>
+      <w:tr>
+        <w:tc>
+          <w:tcPr>
+            <w:tcW w:w="2425" w:type="dxa"/>
+          </w:tcPr>
+          <w:p>
+            <w:pPr>
+              <w:jc w:val="center"/>
+              <w:rPr>
+                <w:rFonts w:ascii="Abyssinica SIL" w:hAnsi="Abyssinica SIL" w:cs="Abyssinica SIL"/>
+                <w:sz w:val="32"/>
+                <w:szCs w:val="32"/>
+                <w:lang w:val="gez-Ethi-ET"/>
+              </w:rPr>
+            </w:pPr>
+            <w:r>
+              <w:rPr>
+                <w:rFonts w:ascii="Abyssinica SIL" w:hAnsi="Abyssinica SIL" w:cs="Abyssinica SIL"/>
+                <w:sz w:val="32"/>
+                <w:szCs w:val="32"/>
+                <w:lang w:val="gez-Ethi-ET"/>
+              </w:rPr>
+              <w:t>፲፱፻፹፫</w:t>
+            </w:r>
+          </w:p>
+        </w:tc>
+        <w:tc>
+          <w:tcPr>
+            <w:tcW w:w="4410" w:type="dxa"/>
+          </w:tcPr>
+          <w:p>
+            <w:pPr>
+              <w:jc w:val="center"/>
+              <w:rPr>
+                <w:rFonts w:ascii="Abyssinica SIL (Connected)" w:hAnsi="Abyssinica SIL (Connected)" w:cs="Abyssinica SIL (Connected)"/>
+                <w:sz w:val="32"/>
+                <w:szCs w:val="32"/>
+                <w:lang w:val="gez-Ethi-ET"/>
+              </w:rPr>
+            </w:pPr>
+            <w:r>
+              <w:rPr>
+                <w:rFonts w:ascii="Abyssinica SIL (Connected)" w:hAnsi="Abyssinica SIL (Connected)" w:cs="Abyssinica SIL (Connected)"/>
+                <w:sz w:val="32"/>
+                <w:szCs w:val="32"/>
+                <w:lang w:val="gez-Ethi-ET"/>
+              </w:rPr>
+              <w:t>፲፱፻፹፫</w:t>
+            </w:r>
+          </w:p>
+        </w:tc>
+      </w:tr>
+    </w:tbl>
+    <w:p/>
+    <w:p>
       <w:pPr>
         <w:rPr>
           <w:rFonts w:ascii="Abyssinica SIL" w:hAnsi="Abyssinica SIL"/>
           <w:lang w:val="am-ET"/>
         </w:rPr>
       </w:pPr>
-      <w:r>
-        <w:t xml:space="preserve">Numeral composition will continue as 0s are entered up to </w:t>
-      </w:r>
-      <w:r>
-        <w:rPr>
-          <w:rFonts w:ascii="Abyssinica SIL" w:hAnsi="Abyssinica SIL" w:cs="Abyssinica SIL"/>
-        </w:rPr>
-        <w:t>፼፼</w:t>
-      </w:r>
-      <w:r>
-        <w:t xml:space="preserve"> (100,000,000).</w:t>
-      </w:r>
     </w:p>
     <w:sectPr>
       <w:pgSz w:w="11900" w:h="16840" w:code="9"/>

</xml_diff>